<commit_message>
added updates for senior design, and SQL stuff for 508
</commit_message>
<xml_diff>
--- a/Senior Design/Updates/Status Report Template.docx
+++ b/Senior Design/Updates/Status Report Template.docx
@@ -148,8 +148,6 @@
         </w:rPr>
         <w:t>Aditya Vadrevu</w:t>
       </w:r>
-      <w:bookmarkStart w:id="0" w:name="_GoBack"/>
-      <w:bookmarkEnd w:id="0"/>
     </w:p>
     <w:p>
       <w:pPr>
@@ -457,21 +455,16 @@
           <w:i/>
           <w:color w:val="000000"/>
         </w:rPr>
-        <w:t xml:space="preserve">Problem – team member </w:t>
+        <w:t>Problem – team member accoutable</w:t>
       </w:r>
-      <w:proofErr w:type="spellStart"/>
-      <w:r>
-        <w:rPr>
-          <w:rFonts w:ascii="Helvetica" w:hAnsi="Helvetica" w:cs="Helvetica"/>
-          <w:i/>
-          <w:color w:val="000000"/>
-        </w:rPr>
-        <w:t>accoutable</w:t>
-      </w:r>
-      <w:proofErr w:type="spellEnd"/>
     </w:p>
     <w:sectPr>
-      <w:headerReference w:type="default" r:id="rId7"/>
+      <w:headerReference w:type="even" r:id="rId7"/>
+      <w:headerReference w:type="default" r:id="rId8"/>
+      <w:footerReference w:type="even" r:id="rId9"/>
+      <w:footerReference w:type="default" r:id="rId10"/>
+      <w:headerReference w:type="first" r:id="rId11"/>
+      <w:footerReference w:type="first" r:id="rId12"/>
       <w:pgSz w:w="12240" w:h="15840"/>
       <w:pgMar w:top="1440" w:right="1008" w:bottom="1008" w:left="1170" w:header="720" w:footer="720" w:gutter="0"/>
       <w:cols w:space="720"/>
@@ -506,6 +499,36 @@
 </w:endnotes>
 </file>
 
+<file path=word/footer1.xml><?xml version="1.0" encoding="utf-8"?>
+<w:ftr xmlns:wpc="http://schemas.microsoft.com/office/word/2010/wordprocessingCanvas" xmlns:cx="http://schemas.microsoft.com/office/drawing/2014/chartex" xmlns:mc="http://schemas.openxmlformats.org/markup-compatibility/2006" xmlns:o="urn:schemas-microsoft-com:office:office" xmlns:r="http://schemas.openxmlformats.org/officeDocument/2006/relationships" xmlns:m="http://schemas.openxmlformats.org/officeDocument/2006/math" xmlns:v="urn:schemas-microsoft-com:vml" xmlns:wp14="http://schemas.microsoft.com/office/word/2010/wordprocessingDrawing" xmlns:wp="http://schemas.openxmlformats.org/drawingml/2006/wordprocessingDrawing" xmlns:w10="urn:schemas-microsoft-com:office:word" xmlns:w="http://schemas.openxmlformats.org/wordprocessingml/2006/main" xmlns:w14="http://schemas.microsoft.com/office/word/2010/wordml" xmlns:w15="http://schemas.microsoft.com/office/word/2012/wordml" xmlns:w16se="http://schemas.microsoft.com/office/word/2015/wordml/symex" xmlns:wpg="http://schemas.microsoft.com/office/word/2010/wordprocessingGroup" xmlns:wpi="http://schemas.microsoft.com/office/word/2010/wordprocessingInk" xmlns:wne="http://schemas.microsoft.com/office/word/2006/wordml" xmlns:wps="http://schemas.microsoft.com/office/word/2010/wordprocessingShape" mc:Ignorable="w14 w15 w16se wp14">
+  <w:p>
+    <w:pPr>
+      <w:pStyle w:val="Footer"/>
+    </w:pPr>
+  </w:p>
+</w:ftr>
+</file>
+
+<file path=word/footer2.xml><?xml version="1.0" encoding="utf-8"?>
+<w:ftr xmlns:wpc="http://schemas.microsoft.com/office/word/2010/wordprocessingCanvas" xmlns:cx="http://schemas.microsoft.com/office/drawing/2014/chartex" xmlns:mc="http://schemas.openxmlformats.org/markup-compatibility/2006" xmlns:o="urn:schemas-microsoft-com:office:office" xmlns:r="http://schemas.openxmlformats.org/officeDocument/2006/relationships" xmlns:m="http://schemas.openxmlformats.org/officeDocument/2006/math" xmlns:v="urn:schemas-microsoft-com:vml" xmlns:wp14="http://schemas.microsoft.com/office/word/2010/wordprocessingDrawing" xmlns:wp="http://schemas.openxmlformats.org/drawingml/2006/wordprocessingDrawing" xmlns:w10="urn:schemas-microsoft-com:office:word" xmlns:w="http://schemas.openxmlformats.org/wordprocessingml/2006/main" xmlns:w14="http://schemas.microsoft.com/office/word/2010/wordml" xmlns:w15="http://schemas.microsoft.com/office/word/2012/wordml" xmlns:w16se="http://schemas.microsoft.com/office/word/2015/wordml/symex" xmlns:wpg="http://schemas.microsoft.com/office/word/2010/wordprocessingGroup" xmlns:wpi="http://schemas.microsoft.com/office/word/2010/wordprocessingInk" xmlns:wne="http://schemas.microsoft.com/office/word/2006/wordml" xmlns:wps="http://schemas.microsoft.com/office/word/2010/wordprocessingShape" mc:Ignorable="w14 w15 w16se wp14">
+  <w:p>
+    <w:pPr>
+      <w:pStyle w:val="Footer"/>
+    </w:pPr>
+  </w:p>
+</w:ftr>
+</file>
+
+<file path=word/footer3.xml><?xml version="1.0" encoding="utf-8"?>
+<w:ftr xmlns:wpc="http://schemas.microsoft.com/office/word/2010/wordprocessingCanvas" xmlns:cx="http://schemas.microsoft.com/office/drawing/2014/chartex" xmlns:mc="http://schemas.openxmlformats.org/markup-compatibility/2006" xmlns:o="urn:schemas-microsoft-com:office:office" xmlns:r="http://schemas.openxmlformats.org/officeDocument/2006/relationships" xmlns:m="http://schemas.openxmlformats.org/officeDocument/2006/math" xmlns:v="urn:schemas-microsoft-com:vml" xmlns:wp14="http://schemas.microsoft.com/office/word/2010/wordprocessingDrawing" xmlns:wp="http://schemas.openxmlformats.org/drawingml/2006/wordprocessingDrawing" xmlns:w10="urn:schemas-microsoft-com:office:word" xmlns:w="http://schemas.openxmlformats.org/wordprocessingml/2006/main" xmlns:w14="http://schemas.microsoft.com/office/word/2010/wordml" xmlns:w15="http://schemas.microsoft.com/office/word/2012/wordml" xmlns:w16se="http://schemas.microsoft.com/office/word/2015/wordml/symex" xmlns:wpg="http://schemas.microsoft.com/office/word/2010/wordprocessingGroup" xmlns:wpi="http://schemas.microsoft.com/office/word/2010/wordprocessingInk" xmlns:wne="http://schemas.microsoft.com/office/word/2006/wordml" xmlns:wps="http://schemas.microsoft.com/office/word/2010/wordprocessingShape" mc:Ignorable="w14 w15 w16se wp14">
+  <w:p>
+    <w:pPr>
+      <w:pStyle w:val="Footer"/>
+    </w:pPr>
+  </w:p>
+</w:ftr>
+</file>
+
 <file path=word/footnotes.xml><?xml version="1.0" encoding="utf-8"?>
 <w:footnotes xmlns:wpc="http://schemas.microsoft.com/office/word/2010/wordprocessingCanvas" xmlns:cx="http://schemas.microsoft.com/office/drawing/2014/chartex" xmlns:mc="http://schemas.openxmlformats.org/markup-compatibility/2006" xmlns:o="urn:schemas-microsoft-com:office:office" xmlns:r="http://schemas.openxmlformats.org/officeDocument/2006/relationships" xmlns:m="http://schemas.openxmlformats.org/officeDocument/2006/math" xmlns:v="urn:schemas-microsoft-com:vml" xmlns:wp14="http://schemas.microsoft.com/office/word/2010/wordprocessingDrawing" xmlns:wp="http://schemas.openxmlformats.org/drawingml/2006/wordprocessingDrawing" xmlns:w10="urn:schemas-microsoft-com:office:word" xmlns:w="http://schemas.openxmlformats.org/wordprocessingml/2006/main" xmlns:w14="http://schemas.microsoft.com/office/word/2010/wordml" xmlns:w15="http://schemas.microsoft.com/office/word/2012/wordml" xmlns:w16se="http://schemas.microsoft.com/office/word/2015/wordml/symex" xmlns:wpg="http://schemas.microsoft.com/office/word/2010/wordprocessingGroup" xmlns:wpi="http://schemas.microsoft.com/office/word/2010/wordprocessingInk" xmlns:wne="http://schemas.microsoft.com/office/word/2006/wordml" xmlns:wps="http://schemas.microsoft.com/office/word/2010/wordprocessingShape" mc:Ignorable="w14 w15 w16se wp14">
   <w:footnote w:type="separator" w:id="-1">
@@ -532,6 +555,16 @@
 </file>
 
 <file path=word/header1.xml><?xml version="1.0" encoding="utf-8"?>
+<w:hdr xmlns:wpc="http://schemas.microsoft.com/office/word/2010/wordprocessingCanvas" xmlns:cx="http://schemas.microsoft.com/office/drawing/2014/chartex" xmlns:mc="http://schemas.openxmlformats.org/markup-compatibility/2006" xmlns:o="urn:schemas-microsoft-com:office:office" xmlns:r="http://schemas.openxmlformats.org/officeDocument/2006/relationships" xmlns:m="http://schemas.openxmlformats.org/officeDocument/2006/math" xmlns:v="urn:schemas-microsoft-com:vml" xmlns:wp14="http://schemas.microsoft.com/office/word/2010/wordprocessingDrawing" xmlns:wp="http://schemas.openxmlformats.org/drawingml/2006/wordprocessingDrawing" xmlns:w10="urn:schemas-microsoft-com:office:word" xmlns:w="http://schemas.openxmlformats.org/wordprocessingml/2006/main" xmlns:w14="http://schemas.microsoft.com/office/word/2010/wordml" xmlns:w15="http://schemas.microsoft.com/office/word/2012/wordml" xmlns:w16se="http://schemas.microsoft.com/office/word/2015/wordml/symex" xmlns:wpg="http://schemas.microsoft.com/office/word/2010/wordprocessingGroup" xmlns:wpi="http://schemas.microsoft.com/office/word/2010/wordprocessingInk" xmlns:wne="http://schemas.microsoft.com/office/word/2006/wordml" xmlns:wps="http://schemas.microsoft.com/office/word/2010/wordprocessingShape" mc:Ignorable="w14 w15 w16se wp14">
+  <w:p>
+    <w:pPr>
+      <w:pStyle w:val="Header"/>
+    </w:pPr>
+  </w:p>
+</w:hdr>
+</file>
+
+<file path=word/header2.xml><?xml version="1.0" encoding="utf-8"?>
 <w:hdr xmlns:wpc="http://schemas.microsoft.com/office/word/2010/wordprocessingCanvas" xmlns:cx="http://schemas.microsoft.com/office/drawing/2014/chartex" xmlns:mc="http://schemas.openxmlformats.org/markup-compatibility/2006" xmlns:o="urn:schemas-microsoft-com:office:office" xmlns:r="http://schemas.openxmlformats.org/officeDocument/2006/relationships" xmlns:m="http://schemas.openxmlformats.org/officeDocument/2006/math" xmlns:v="urn:schemas-microsoft-com:vml" xmlns:wp14="http://schemas.microsoft.com/office/word/2010/wordprocessingDrawing" xmlns:wp="http://schemas.openxmlformats.org/drawingml/2006/wordprocessingDrawing" xmlns:w10="urn:schemas-microsoft-com:office:word" xmlns:w="http://schemas.openxmlformats.org/wordprocessingml/2006/main" xmlns:w14="http://schemas.microsoft.com/office/word/2010/wordml" xmlns:w15="http://schemas.microsoft.com/office/word/2012/wordml" xmlns:w16se="http://schemas.microsoft.com/office/word/2015/wordml/symex" xmlns:wpg="http://schemas.microsoft.com/office/word/2010/wordprocessingGroup" xmlns:wpi="http://schemas.microsoft.com/office/word/2010/wordprocessingInk" xmlns:wne="http://schemas.microsoft.com/office/word/2006/wordml" xmlns:wps="http://schemas.microsoft.com/office/word/2010/wordprocessingShape" mc:Ignorable="w14 w15 w16se wp14">
   <w:p>
     <w:pPr>
@@ -549,16 +582,7 @@
         <w:sz w:val="32"/>
         <w:szCs w:val="32"/>
       </w:rPr>
-      <w:t>CS</w:t>
-    </w:r>
-    <w:proofErr w:type="gramStart"/>
-    <w:r>
-      <w:rPr>
-        <w:b/>
-        <w:sz w:val="32"/>
-        <w:szCs w:val="32"/>
-      </w:rPr>
-      <w:t>3</w:t>
+      <w:t>CS3</w:t>
     </w:r>
     <w:r>
       <w:rPr>
@@ -568,40 +592,23 @@
       </w:rPr>
       <w:t>09</w:t>
     </w:r>
+    <w:bookmarkStart w:id="0" w:name="_GoBack"/>
+    <w:bookmarkEnd w:id="0"/>
     <w:r>
       <w:rPr>
         <w:b/>
         <w:sz w:val="32"/>
         <w:szCs w:val="32"/>
       </w:rPr>
-      <w:t xml:space="preserve">  -</w:t>
+      <w:t xml:space="preserve"> -  </w:t>
     </w:r>
-    <w:proofErr w:type="gramEnd"/>
     <w:r>
       <w:rPr>
         <w:b/>
         <w:sz w:val="32"/>
         <w:szCs w:val="32"/>
       </w:rPr>
-      <w:t xml:space="preserve">  </w:t>
-    </w:r>
-    <w:proofErr w:type="spellStart"/>
-    <w:r>
-      <w:rPr>
-        <w:b/>
-        <w:sz w:val="32"/>
-        <w:szCs w:val="32"/>
-      </w:rPr>
-      <w:t>Zeebo</w:t>
-    </w:r>
-    <w:proofErr w:type="spellEnd"/>
-    <w:r>
-      <w:rPr>
-        <w:b/>
-        <w:sz w:val="32"/>
-        <w:szCs w:val="32"/>
-      </w:rPr>
-      <w:t xml:space="preserve"> AI</w:t>
+      <w:t>Zeebo AI</w:t>
     </w:r>
   </w:p>
   <w:p>
@@ -713,6 +720,16 @@
         </mc:Fallback>
       </mc:AlternateContent>
     </w:r>
+  </w:p>
+</w:hdr>
+</file>
+
+<file path=word/header3.xml><?xml version="1.0" encoding="utf-8"?>
+<w:hdr xmlns:wpc="http://schemas.microsoft.com/office/word/2010/wordprocessingCanvas" xmlns:cx="http://schemas.microsoft.com/office/drawing/2014/chartex" xmlns:mc="http://schemas.openxmlformats.org/markup-compatibility/2006" xmlns:o="urn:schemas-microsoft-com:office:office" xmlns:r="http://schemas.openxmlformats.org/officeDocument/2006/relationships" xmlns:m="http://schemas.openxmlformats.org/officeDocument/2006/math" xmlns:v="urn:schemas-microsoft-com:vml" xmlns:wp14="http://schemas.microsoft.com/office/word/2010/wordprocessingDrawing" xmlns:wp="http://schemas.openxmlformats.org/drawingml/2006/wordprocessingDrawing" xmlns:w10="urn:schemas-microsoft-com:office:word" xmlns:w="http://schemas.openxmlformats.org/wordprocessingml/2006/main" xmlns:w14="http://schemas.microsoft.com/office/word/2010/wordml" xmlns:w15="http://schemas.microsoft.com/office/word/2012/wordml" xmlns:w16se="http://schemas.microsoft.com/office/word/2015/wordml/symex" xmlns:wpg="http://schemas.microsoft.com/office/word/2010/wordprocessingGroup" xmlns:wpi="http://schemas.microsoft.com/office/word/2010/wordprocessingInk" xmlns:wne="http://schemas.microsoft.com/office/word/2006/wordml" xmlns:wps="http://schemas.microsoft.com/office/word/2010/wordprocessingShape" mc:Ignorable="w14 w15 w16se wp14">
+  <w:p>
+    <w:pPr>
+      <w:pStyle w:val="Header"/>
+    </w:pPr>
   </w:p>
 </w:hdr>
 </file>
@@ -1540,6 +1557,7 @@
   <w:rsids>
     <w:rsidRoot w:val="00107901"/>
     <w:rsid w:val="00107901"/>
+    <w:rsid w:val="003B5BD0"/>
     <w:rsid w:val="009D1BFA"/>
     <w:rsid w:val="00E60F6B"/>
   </w:rsids>

</xml_diff>